<commit_message>
Last edits to Documentation
</commit_message>
<xml_diff>
--- a/DSA Final Project Design Document.docx
+++ b/DSA Final Project Design Document.docx
@@ -340,7 +340,21 @@
           <w:sz w:val="22"/>
           <w:szCs w:val="22"/>
         </w:rPr>
-        <w:t xml:space="preserve"> to sort the array in ascending order so that I could use Binary Search later on as it has a time complexity of O(</w:t>
+        <w:t xml:space="preserve"> to sort the array in ascending order so that I could use Binary Search later on</w:t>
+      </w:r>
+      <w:r>
+        <w:rPr>
+          <w:sz w:val="22"/>
+          <w:szCs w:val="22"/>
+        </w:rPr>
+        <w:t>. Binary Search</w:t>
+      </w:r>
+      <w:r>
+        <w:rPr>
+          <w:sz w:val="22"/>
+          <w:szCs w:val="22"/>
+        </w:rPr>
+        <w:t xml:space="preserve"> has a time complexity of O(</w:t>
       </w:r>
       <w:proofErr w:type="spellStart"/>
       <w:r>
@@ -377,7 +391,44 @@
           <w:sz w:val="22"/>
           <w:szCs w:val="22"/>
         </w:rPr>
-        <w:t xml:space="preserve"> I then use the index value of the Bus Stop ID to create the edges and the graph. </w:t>
+        <w:t xml:space="preserve"> </w:t>
+      </w:r>
+      <w:r>
+        <w:rPr>
+          <w:sz w:val="22"/>
+          <w:szCs w:val="22"/>
+        </w:rPr>
+        <w:t xml:space="preserve">I then use the index value of the Bus Stop ID to create the edges and the graph. </w:t>
+      </w:r>
+      <w:r>
+        <w:rPr>
+          <w:sz w:val="22"/>
+          <w:szCs w:val="22"/>
+        </w:rPr>
+        <w:t xml:space="preserve">I chose not to use </w:t>
+      </w:r>
+      <w:proofErr w:type="spellStart"/>
+      <w:r>
+        <w:rPr>
+          <w:sz w:val="22"/>
+          <w:szCs w:val="22"/>
+        </w:rPr>
+        <w:t>ArrayList.indexOf</w:t>
+      </w:r>
+      <w:proofErr w:type="spellEnd"/>
+      <w:r>
+        <w:rPr>
+          <w:sz w:val="22"/>
+          <w:szCs w:val="22"/>
+        </w:rPr>
+        <w:t>() to obtain the index value to create the graph as it runs in O(N) time complexity which is worse than Binary Search.</w:t>
+      </w:r>
+      <w:r>
+        <w:rPr>
+          <w:sz w:val="22"/>
+          <w:szCs w:val="22"/>
+        </w:rPr>
+        <w:t xml:space="preserve"> </w:t>
       </w:r>
     </w:p>
     <w:p>
@@ -611,7 +662,15 @@
           <w:sz w:val="22"/>
           <w:szCs w:val="22"/>
         </w:rPr>
-        <w:t xml:space="preserve"> and move them to the end of the string</w:t>
+        <w:t xml:space="preserve"> and move them to the end of </w:t>
+      </w:r>
+      <w:r>
+        <w:rPr>
+          <w:sz w:val="22"/>
+          <w:szCs w:val="22"/>
+        </w:rPr>
+        <w:lastRenderedPageBreak/>
+        <w:t>the string</w:t>
       </w:r>
       <w:r>
         <w:rPr>
@@ -625,15 +684,7 @@
           <w:sz w:val="22"/>
           <w:szCs w:val="22"/>
         </w:rPr>
-        <w:t xml:space="preserve">To do this I created a shift left by N function which allowed a string array to be shifted to </w:t>
-      </w:r>
-      <w:r>
-        <w:rPr>
-          <w:sz w:val="22"/>
-          <w:szCs w:val="22"/>
-        </w:rPr>
-        <w:lastRenderedPageBreak/>
-        <w:t xml:space="preserve">the left by the number passed in as a parameter. This function was also used to </w:t>
+        <w:t xml:space="preserve">To do this I created a shift left by N function which allowed a string array to be shifted to the left by the number passed in as a parameter. This function was also used to </w:t>
       </w:r>
       <w:r>
         <w:rPr>
@@ -1017,111 +1068,120 @@
           <w:szCs w:val="22"/>
         </w:rPr>
       </w:pPr>
-    </w:p>
-    <w:p>
-      <w:pPr>
+      <w:r>
         <w:rPr>
           <w:b/>
           <w:bCs/>
           <w:sz w:val="22"/>
           <w:szCs w:val="22"/>
         </w:rPr>
-      </w:pPr>
-      <w:r>
+        <w:lastRenderedPageBreak/>
+        <w:t xml:space="preserve">User Interface </w:t>
+      </w:r>
+    </w:p>
+    <w:p>
+      <w:pPr>
+        <w:rPr>
+          <w:sz w:val="22"/>
+          <w:szCs w:val="22"/>
+        </w:rPr>
+      </w:pPr>
+      <w:r>
+        <w:rPr>
+          <w:sz w:val="22"/>
+          <w:szCs w:val="22"/>
+        </w:rPr>
+        <w:t xml:space="preserve">For the user interface I used the console built into </w:t>
+      </w:r>
+      <w:proofErr w:type="spellStart"/>
+      <w:r>
+        <w:rPr>
+          <w:sz w:val="22"/>
+          <w:szCs w:val="22"/>
+        </w:rPr>
+        <w:t>Intellij</w:t>
+      </w:r>
+      <w:proofErr w:type="spellEnd"/>
+      <w:r>
+        <w:rPr>
+          <w:sz w:val="22"/>
+          <w:szCs w:val="22"/>
+        </w:rPr>
+        <w:t xml:space="preserve">. I asked the user to input a number related to which function of the entire program they would like to use. Then each function would loop and perform the appropriate functionality alongside appropriate error handling i.e. error messages to the user when they input something in the wrong format such as the arrival time in words instead of </w:t>
+      </w:r>
+      <w:proofErr w:type="spellStart"/>
+      <w:r>
+        <w:rPr>
+          <w:sz w:val="22"/>
+          <w:szCs w:val="22"/>
+        </w:rPr>
+        <w:t>h:mm:ss</w:t>
+      </w:r>
+      <w:proofErr w:type="spellEnd"/>
+      <w:r>
+        <w:rPr>
+          <w:sz w:val="22"/>
+          <w:szCs w:val="22"/>
+        </w:rPr>
+        <w:t xml:space="preserve">. Each function would loop until the user entered the correct word to exit the current section. The entire program would loop as well until the user entered </w:t>
+      </w:r>
+      <w:r>
+        <w:rPr>
+          <w:sz w:val="22"/>
+          <w:szCs w:val="22"/>
+        </w:rPr>
+        <w:t>“exit”, then the program would terminate. The entire program and each section contains appropriate error handling and messages to the user to indicate what they may have entered wrong</w:t>
+      </w:r>
+      <w:r>
+        <w:rPr>
+          <w:sz w:val="22"/>
+          <w:szCs w:val="22"/>
+        </w:rPr>
+        <w:t>,</w:t>
+      </w:r>
+      <w:r>
+        <w:rPr>
+          <w:sz w:val="22"/>
+          <w:szCs w:val="22"/>
+        </w:rPr>
+        <w:t xml:space="preserve"> if anything. </w:t>
+      </w:r>
+    </w:p>
+    <w:p>
+      <w:pPr>
+        <w:rPr>
+          <w:sz w:val="22"/>
+          <w:szCs w:val="22"/>
+        </w:rPr>
+      </w:pPr>
+    </w:p>
+    <w:p>
+      <w:pPr>
+        <w:rPr>
+          <w:sz w:val="22"/>
+          <w:szCs w:val="22"/>
+        </w:rPr>
+      </w:pPr>
+    </w:p>
+    <w:p>
+      <w:pPr>
         <w:rPr>
           <w:b/>
           <w:bCs/>
           <w:sz w:val="22"/>
           <w:szCs w:val="22"/>
         </w:rPr>
-        <w:lastRenderedPageBreak/>
-        <w:t xml:space="preserve">User Interface </w:t>
-      </w:r>
-    </w:p>
-    <w:p>
-      <w:pPr>
-        <w:rPr>
-          <w:sz w:val="22"/>
-          <w:szCs w:val="22"/>
-        </w:rPr>
-      </w:pPr>
-      <w:r>
-        <w:rPr>
-          <w:sz w:val="22"/>
-          <w:szCs w:val="22"/>
-        </w:rPr>
-        <w:t xml:space="preserve">For the user interface I used the console built into </w:t>
-      </w:r>
-      <w:proofErr w:type="spellStart"/>
-      <w:r>
-        <w:rPr>
-          <w:sz w:val="22"/>
-          <w:szCs w:val="22"/>
-        </w:rPr>
-        <w:t>Intellij</w:t>
-      </w:r>
-      <w:proofErr w:type="spellEnd"/>
-      <w:r>
-        <w:rPr>
-          <w:sz w:val="22"/>
-          <w:szCs w:val="22"/>
-        </w:rPr>
-        <w:t xml:space="preserve">. I asked the user to input a number related to which function of the entire program they would like to use. Then each function would loop and perform the appropriate functionality alongside appropriate error handling i.e. error messages to the user when they input something in the wrong format such as the arrival time in words instead of </w:t>
-      </w:r>
-      <w:proofErr w:type="spellStart"/>
-      <w:r>
-        <w:rPr>
-          <w:sz w:val="22"/>
-          <w:szCs w:val="22"/>
-        </w:rPr>
-        <w:t>hh:mm:ss</w:t>
-      </w:r>
-      <w:proofErr w:type="spellEnd"/>
-      <w:r>
-        <w:rPr>
-          <w:sz w:val="22"/>
-          <w:szCs w:val="22"/>
-        </w:rPr>
-        <w:t xml:space="preserve">. Each function would loop until the user entered the correct word to exit the current section. The entire program would loop as well until the user entered </w:t>
-      </w:r>
-      <w:r>
-        <w:rPr>
-          <w:sz w:val="22"/>
-          <w:szCs w:val="22"/>
-        </w:rPr>
-        <w:t xml:space="preserve">“exit”, then the program would terminate. The entire program and each section contains appropriate error handling and messages to the user to indicate what they may have entered wrong if anything. </w:t>
-      </w:r>
-    </w:p>
-    <w:p>
-      <w:pPr>
-        <w:rPr>
-          <w:sz w:val="22"/>
-          <w:szCs w:val="22"/>
-        </w:rPr>
-      </w:pPr>
-    </w:p>
-    <w:p>
-      <w:pPr>
-        <w:rPr>
-          <w:sz w:val="22"/>
-          <w:szCs w:val="22"/>
-        </w:rPr>
-      </w:pPr>
-    </w:p>
-    <w:p>
-      <w:pPr>
-        <w:rPr>
-          <w:b/>
-          <w:bCs/>
-          <w:sz w:val="22"/>
-          <w:szCs w:val="22"/>
-        </w:rPr>
       </w:pPr>
     </w:p>
     <w:sectPr>
+      <w:footerReference w:type="even" r:id="rId7"/>
+      <w:footerReference w:type="default" r:id="rId8"/>
+      <w:headerReference w:type="first" r:id="rId9"/>
+      <w:footerReference w:type="first" r:id="rId10"/>
       <w:pgSz w:w="11900" w:h="16840"/>
-      <w:pgMar w:top="1440" w:right="1440" w:bottom="1440" w:left="1440" w:header="708" w:footer="708" w:gutter="0"/>
+      <w:pgMar w:top="1440" w:right="1440" w:bottom="1440" w:left="1440" w:header="709" w:footer="708" w:gutter="0"/>
       <w:cols w:space="708"/>
+      <w:titlePg/>
       <w:docGrid w:linePitch="360"/>
     </w:sectPr>
   </w:body>
@@ -1153,6 +1213,188 @@
 </w:endnotes>
 </file>
 
+<file path=word/footer1.xml><?xml version="1.0" encoding="utf-8"?>
+<w:ftr xmlns:wpc="http://schemas.microsoft.com/office/word/2010/wordprocessingCanvas" xmlns:cx="http://schemas.microsoft.com/office/drawing/2014/chartex" xmlns:cx1="http://schemas.microsoft.com/office/drawing/2015/9/8/chartex" xmlns:cx2="http://schemas.microsoft.com/office/drawing/2015/10/21/chartex" xmlns:cx3="http://schemas.microsoft.com/office/drawing/2016/5/9/chartex" xmlns:cx4="http://schemas.microsoft.com/office/drawing/2016/5/10/chartex" xmlns:cx5="http://schemas.microsoft.com/office/drawing/2016/5/11/chartex" xmlns:cx6="http://schemas.microsoft.com/office/drawing/2016/5/12/chartex" xmlns:cx7="http://schemas.microsoft.com/office/drawing/2016/5/13/chartex" xmlns:cx8="http://schemas.microsoft.com/office/drawing/2016/5/14/chartex" xmlns:mc="http://schemas.openxmlformats.org/markup-compatibility/2006" xmlns:aink="http://schemas.microsoft.com/office/drawing/2016/ink" xmlns:am3d="http://schemas.microsoft.com/office/drawing/2017/model3d" xmlns:o="urn:schemas-microsoft-com:office:office" xmlns:r="http://schemas.openxmlformats.org/officeDocument/2006/relationships" xmlns:m="http://schemas.openxmlformats.org/officeDocument/2006/math" xmlns:v="urn:schemas-microsoft-com:vml" xmlns:wp14="http://schemas.microsoft.com/office/word/2010/wordprocessingDrawing" xmlns:wp="http://schemas.openxmlformats.org/drawingml/2006/wordprocessingDrawing" xmlns:w10="urn:schemas-microsoft-com:office:word" xmlns:w="http://schemas.openxmlformats.org/wordprocessingml/2006/main" xmlns:w14="http://schemas.microsoft.com/office/word/2010/wordml" xmlns:w15="http://schemas.microsoft.com/office/word/2012/wordml" xmlns:w16cex="http://schemas.microsoft.com/office/word/2018/wordml/cex" xmlns:w16cid="http://schemas.microsoft.com/office/word/2016/wordml/cid" xmlns:w16="http://schemas.microsoft.com/office/word/2018/wordml" xmlns:w16sdtdh="http://schemas.microsoft.com/office/word/2020/wordml/sdtdatahash" xmlns:w16se="http://schemas.microsoft.com/office/word/2015/wordml/symex" xmlns:wpg="http://schemas.microsoft.com/office/word/2010/wordprocessingGroup" xmlns:wpi="http://schemas.microsoft.com/office/word/2010/wordprocessingInk" xmlns:wne="http://schemas.microsoft.com/office/word/2006/wordml" xmlns:wps="http://schemas.microsoft.com/office/word/2010/wordprocessingShape" mc:Ignorable="w14 w15 w16se w16cid w16 w16cex w16sdtdh wp14">
+  <w:sdt>
+    <w:sdtPr>
+      <w:rPr>
+        <w:rStyle w:val="PageNumber"/>
+      </w:rPr>
+      <w:id w:val="2073689296"/>
+      <w:docPartObj>
+        <w:docPartGallery w:val="Page Numbers (Bottom of Page)"/>
+        <w:docPartUnique/>
+      </w:docPartObj>
+    </w:sdtPr>
+    <w:sdtContent>
+      <w:p>
+        <w:pPr>
+          <w:pStyle w:val="Footer"/>
+          <w:framePr w:wrap="none" w:vAnchor="text" w:hAnchor="margin" w:xAlign="right" w:y="1"/>
+          <w:rPr>
+            <w:rStyle w:val="PageNumber"/>
+          </w:rPr>
+        </w:pPr>
+        <w:r>
+          <w:rPr>
+            <w:rStyle w:val="PageNumber"/>
+          </w:rPr>
+          <w:fldChar w:fldCharType="begin"/>
+        </w:r>
+        <w:r>
+          <w:rPr>
+            <w:rStyle w:val="PageNumber"/>
+          </w:rPr>
+          <w:instrText xml:space="preserve"> PAGE </w:instrText>
+        </w:r>
+        <w:r>
+          <w:rPr>
+            <w:rStyle w:val="PageNumber"/>
+          </w:rPr>
+          <w:fldChar w:fldCharType="end"/>
+        </w:r>
+      </w:p>
+    </w:sdtContent>
+  </w:sdt>
+  <w:p>
+    <w:pPr>
+      <w:pStyle w:val="Footer"/>
+      <w:ind w:right="360"/>
+    </w:pPr>
+  </w:p>
+</w:ftr>
+</file>
+
+<file path=word/footer2.xml><?xml version="1.0" encoding="utf-8"?>
+<w:ftr xmlns:wpc="http://schemas.microsoft.com/office/word/2010/wordprocessingCanvas" xmlns:cx="http://schemas.microsoft.com/office/drawing/2014/chartex" xmlns:cx1="http://schemas.microsoft.com/office/drawing/2015/9/8/chartex" xmlns:cx2="http://schemas.microsoft.com/office/drawing/2015/10/21/chartex" xmlns:cx3="http://schemas.microsoft.com/office/drawing/2016/5/9/chartex" xmlns:cx4="http://schemas.microsoft.com/office/drawing/2016/5/10/chartex" xmlns:cx5="http://schemas.microsoft.com/office/drawing/2016/5/11/chartex" xmlns:cx6="http://schemas.microsoft.com/office/drawing/2016/5/12/chartex" xmlns:cx7="http://schemas.microsoft.com/office/drawing/2016/5/13/chartex" xmlns:cx8="http://schemas.microsoft.com/office/drawing/2016/5/14/chartex" xmlns:mc="http://schemas.openxmlformats.org/markup-compatibility/2006" xmlns:aink="http://schemas.microsoft.com/office/drawing/2016/ink" xmlns:am3d="http://schemas.microsoft.com/office/drawing/2017/model3d" xmlns:o="urn:schemas-microsoft-com:office:office" xmlns:r="http://schemas.openxmlformats.org/officeDocument/2006/relationships" xmlns:m="http://schemas.openxmlformats.org/officeDocument/2006/math" xmlns:v="urn:schemas-microsoft-com:vml" xmlns:wp14="http://schemas.microsoft.com/office/word/2010/wordprocessingDrawing" xmlns:wp="http://schemas.openxmlformats.org/drawingml/2006/wordprocessingDrawing" xmlns:w10="urn:schemas-microsoft-com:office:word" xmlns:w="http://schemas.openxmlformats.org/wordprocessingml/2006/main" xmlns:w14="http://schemas.microsoft.com/office/word/2010/wordml" xmlns:w15="http://schemas.microsoft.com/office/word/2012/wordml" xmlns:w16cex="http://schemas.microsoft.com/office/word/2018/wordml/cex" xmlns:w16cid="http://schemas.microsoft.com/office/word/2016/wordml/cid" xmlns:w16="http://schemas.microsoft.com/office/word/2018/wordml" xmlns:w16sdtdh="http://schemas.microsoft.com/office/word/2020/wordml/sdtdatahash" xmlns:w16se="http://schemas.microsoft.com/office/word/2015/wordml/symex" xmlns:wpg="http://schemas.microsoft.com/office/word/2010/wordprocessingGroup" xmlns:wpi="http://schemas.microsoft.com/office/word/2010/wordprocessingInk" xmlns:wne="http://schemas.microsoft.com/office/word/2006/wordml" xmlns:wps="http://schemas.microsoft.com/office/word/2010/wordprocessingShape" mc:Ignorable="w14 w15 w16se w16cid w16 w16cex w16sdtdh wp14">
+  <w:sdt>
+    <w:sdtPr>
+      <w:rPr>
+        <w:rStyle w:val="PageNumber"/>
+      </w:rPr>
+      <w:id w:val="-1265070724"/>
+      <w:docPartObj>
+        <w:docPartGallery w:val="Page Numbers (Bottom of Page)"/>
+        <w:docPartUnique/>
+      </w:docPartObj>
+    </w:sdtPr>
+    <w:sdtContent>
+      <w:p>
+        <w:pPr>
+          <w:pStyle w:val="Footer"/>
+          <w:framePr w:wrap="none" w:vAnchor="text" w:hAnchor="margin" w:xAlign="right" w:y="1"/>
+          <w:rPr>
+            <w:rStyle w:val="PageNumber"/>
+          </w:rPr>
+        </w:pPr>
+        <w:r>
+          <w:rPr>
+            <w:rStyle w:val="PageNumber"/>
+          </w:rPr>
+          <w:fldChar w:fldCharType="begin"/>
+        </w:r>
+        <w:r>
+          <w:rPr>
+            <w:rStyle w:val="PageNumber"/>
+          </w:rPr>
+          <w:instrText xml:space="preserve"> PAGE </w:instrText>
+        </w:r>
+        <w:r>
+          <w:rPr>
+            <w:rStyle w:val="PageNumber"/>
+          </w:rPr>
+          <w:fldChar w:fldCharType="separate"/>
+        </w:r>
+        <w:r>
+          <w:rPr>
+            <w:rStyle w:val="PageNumber"/>
+            <w:noProof/>
+          </w:rPr>
+          <w:t>2</w:t>
+        </w:r>
+        <w:r>
+          <w:rPr>
+            <w:rStyle w:val="PageNumber"/>
+          </w:rPr>
+          <w:fldChar w:fldCharType="end"/>
+        </w:r>
+      </w:p>
+    </w:sdtContent>
+  </w:sdt>
+  <w:p>
+    <w:pPr>
+      <w:pStyle w:val="Footer"/>
+      <w:ind w:right="360"/>
+    </w:pPr>
+  </w:p>
+</w:ftr>
+</file>
+
+<file path=word/footer3.xml><?xml version="1.0" encoding="utf-8"?>
+<w:ftr xmlns:wpc="http://schemas.microsoft.com/office/word/2010/wordprocessingCanvas" xmlns:cx="http://schemas.microsoft.com/office/drawing/2014/chartex" xmlns:cx1="http://schemas.microsoft.com/office/drawing/2015/9/8/chartex" xmlns:cx2="http://schemas.microsoft.com/office/drawing/2015/10/21/chartex" xmlns:cx3="http://schemas.microsoft.com/office/drawing/2016/5/9/chartex" xmlns:cx4="http://schemas.microsoft.com/office/drawing/2016/5/10/chartex" xmlns:cx5="http://schemas.microsoft.com/office/drawing/2016/5/11/chartex" xmlns:cx6="http://schemas.microsoft.com/office/drawing/2016/5/12/chartex" xmlns:cx7="http://schemas.microsoft.com/office/drawing/2016/5/13/chartex" xmlns:cx8="http://schemas.microsoft.com/office/drawing/2016/5/14/chartex" xmlns:mc="http://schemas.openxmlformats.org/markup-compatibility/2006" xmlns:aink="http://schemas.microsoft.com/office/drawing/2016/ink" xmlns:am3d="http://schemas.microsoft.com/office/drawing/2017/model3d" xmlns:o="urn:schemas-microsoft-com:office:office" xmlns:r="http://schemas.openxmlformats.org/officeDocument/2006/relationships" xmlns:m="http://schemas.openxmlformats.org/officeDocument/2006/math" xmlns:v="urn:schemas-microsoft-com:vml" xmlns:wp14="http://schemas.microsoft.com/office/word/2010/wordprocessingDrawing" xmlns:wp="http://schemas.openxmlformats.org/drawingml/2006/wordprocessingDrawing" xmlns:w10="urn:schemas-microsoft-com:office:word" xmlns:w="http://schemas.openxmlformats.org/wordprocessingml/2006/main" xmlns:w14="http://schemas.microsoft.com/office/word/2010/wordml" xmlns:w15="http://schemas.microsoft.com/office/word/2012/wordml" xmlns:w16cex="http://schemas.microsoft.com/office/word/2018/wordml/cex" xmlns:w16cid="http://schemas.microsoft.com/office/word/2016/wordml/cid" xmlns:w16="http://schemas.microsoft.com/office/word/2018/wordml" xmlns:w16sdtdh="http://schemas.microsoft.com/office/word/2020/wordml/sdtdatahash" xmlns:w16se="http://schemas.microsoft.com/office/word/2015/wordml/symex" xmlns:wpg="http://schemas.microsoft.com/office/word/2010/wordprocessingGroup" xmlns:wpi="http://schemas.microsoft.com/office/word/2010/wordprocessingInk" xmlns:wne="http://schemas.microsoft.com/office/word/2006/wordml" xmlns:wps="http://schemas.microsoft.com/office/word/2010/wordprocessingShape" mc:Ignorable="w14 w15 w16se w16cid w16 w16cex w16sdtdh wp14">
+  <w:sdt>
+    <w:sdtPr>
+      <w:rPr>
+        <w:rStyle w:val="PageNumber"/>
+      </w:rPr>
+      <w:id w:val="-296914639"/>
+      <w:docPartObj>
+        <w:docPartGallery w:val="Page Numbers (Bottom of Page)"/>
+        <w:docPartUnique/>
+      </w:docPartObj>
+    </w:sdtPr>
+    <w:sdtContent>
+      <w:p>
+        <w:pPr>
+          <w:pStyle w:val="Footer"/>
+          <w:framePr w:wrap="none" w:vAnchor="text" w:hAnchor="margin" w:xAlign="right" w:y="1"/>
+          <w:rPr>
+            <w:rStyle w:val="PageNumber"/>
+          </w:rPr>
+        </w:pPr>
+        <w:r>
+          <w:rPr>
+            <w:rStyle w:val="PageNumber"/>
+          </w:rPr>
+          <w:fldChar w:fldCharType="begin"/>
+        </w:r>
+        <w:r>
+          <w:rPr>
+            <w:rStyle w:val="PageNumber"/>
+          </w:rPr>
+          <w:instrText xml:space="preserve"> PAGE </w:instrText>
+        </w:r>
+        <w:r>
+          <w:rPr>
+            <w:rStyle w:val="PageNumber"/>
+          </w:rPr>
+          <w:fldChar w:fldCharType="separate"/>
+        </w:r>
+        <w:r>
+          <w:rPr>
+            <w:rStyle w:val="PageNumber"/>
+            <w:noProof/>
+          </w:rPr>
+          <w:t>1</w:t>
+        </w:r>
+        <w:r>
+          <w:rPr>
+            <w:rStyle w:val="PageNumber"/>
+          </w:rPr>
+          <w:fldChar w:fldCharType="end"/>
+        </w:r>
+      </w:p>
+    </w:sdtContent>
+  </w:sdt>
+  <w:p>
+    <w:pPr>
+      <w:pStyle w:val="Footer"/>
+      <w:ind w:right="360"/>
+    </w:pPr>
+  </w:p>
+</w:ftr>
+</file>
+
 <file path=word/footnotes.xml><?xml version="1.0" encoding="utf-8"?>
 <w:footnotes xmlns:wpc="http://schemas.microsoft.com/office/word/2010/wordprocessingCanvas" xmlns:cx="http://schemas.microsoft.com/office/drawing/2014/chartex" xmlns:cx1="http://schemas.microsoft.com/office/drawing/2015/9/8/chartex" xmlns:cx2="http://schemas.microsoft.com/office/drawing/2015/10/21/chartex" xmlns:cx3="http://schemas.microsoft.com/office/drawing/2016/5/9/chartex" xmlns:cx4="http://schemas.microsoft.com/office/drawing/2016/5/10/chartex" xmlns:cx5="http://schemas.microsoft.com/office/drawing/2016/5/11/chartex" xmlns:cx6="http://schemas.microsoft.com/office/drawing/2016/5/12/chartex" xmlns:cx7="http://schemas.microsoft.com/office/drawing/2016/5/13/chartex" xmlns:cx8="http://schemas.microsoft.com/office/drawing/2016/5/14/chartex" xmlns:mc="http://schemas.openxmlformats.org/markup-compatibility/2006" xmlns:aink="http://schemas.microsoft.com/office/drawing/2016/ink" xmlns:am3d="http://schemas.microsoft.com/office/drawing/2017/model3d" xmlns:o="urn:schemas-microsoft-com:office:office" xmlns:r="http://schemas.openxmlformats.org/officeDocument/2006/relationships" xmlns:m="http://schemas.openxmlformats.org/officeDocument/2006/math" xmlns:v="urn:schemas-microsoft-com:vml" xmlns:wp14="http://schemas.microsoft.com/office/word/2010/wordprocessingDrawing" xmlns:wp="http://schemas.openxmlformats.org/drawingml/2006/wordprocessingDrawing" xmlns:w10="urn:schemas-microsoft-com:office:word" xmlns:w="http://schemas.openxmlformats.org/wordprocessingml/2006/main" xmlns:w14="http://schemas.microsoft.com/office/word/2010/wordml" xmlns:w15="http://schemas.microsoft.com/office/word/2012/wordml" xmlns:w16cex="http://schemas.microsoft.com/office/word/2018/wordml/cex" xmlns:w16cid="http://schemas.microsoft.com/office/word/2016/wordml/cid" xmlns:w16="http://schemas.microsoft.com/office/word/2018/wordml" xmlns:w16sdtdh="http://schemas.microsoft.com/office/word/2020/wordml/sdtdatahash" xmlns:w16se="http://schemas.microsoft.com/office/word/2015/wordml/symex" xmlns:wpg="http://schemas.microsoft.com/office/word/2010/wordprocessingGroup" xmlns:wpi="http://schemas.microsoft.com/office/word/2010/wordprocessingInk" xmlns:wne="http://schemas.microsoft.com/office/word/2006/wordml" xmlns:wps="http://schemas.microsoft.com/office/word/2010/wordprocessingShape" mc:Ignorable="w14 w15 w16se w16cid w16 w16cex w16sdtdh wp14">
   <w:footnote w:type="separator" w:id="-1">
@@ -1176,6 +1418,24 @@
     </w:p>
   </w:footnote>
 </w:footnotes>
+</file>
+
+<file path=word/header1.xml><?xml version="1.0" encoding="utf-8"?>
+<w:hdr xmlns:wpc="http://schemas.microsoft.com/office/word/2010/wordprocessingCanvas" xmlns:cx="http://schemas.microsoft.com/office/drawing/2014/chartex" xmlns:cx1="http://schemas.microsoft.com/office/drawing/2015/9/8/chartex" xmlns:cx2="http://schemas.microsoft.com/office/drawing/2015/10/21/chartex" xmlns:cx3="http://schemas.microsoft.com/office/drawing/2016/5/9/chartex" xmlns:cx4="http://schemas.microsoft.com/office/drawing/2016/5/10/chartex" xmlns:cx5="http://schemas.microsoft.com/office/drawing/2016/5/11/chartex" xmlns:cx6="http://schemas.microsoft.com/office/drawing/2016/5/12/chartex" xmlns:cx7="http://schemas.microsoft.com/office/drawing/2016/5/13/chartex" xmlns:cx8="http://schemas.microsoft.com/office/drawing/2016/5/14/chartex" xmlns:mc="http://schemas.openxmlformats.org/markup-compatibility/2006" xmlns:aink="http://schemas.microsoft.com/office/drawing/2016/ink" xmlns:am3d="http://schemas.microsoft.com/office/drawing/2017/model3d" xmlns:o="urn:schemas-microsoft-com:office:office" xmlns:r="http://schemas.openxmlformats.org/officeDocument/2006/relationships" xmlns:m="http://schemas.openxmlformats.org/officeDocument/2006/math" xmlns:v="urn:schemas-microsoft-com:vml" xmlns:wp14="http://schemas.microsoft.com/office/word/2010/wordprocessingDrawing" xmlns:wp="http://schemas.openxmlformats.org/drawingml/2006/wordprocessingDrawing" xmlns:w10="urn:schemas-microsoft-com:office:word" xmlns:w="http://schemas.openxmlformats.org/wordprocessingml/2006/main" xmlns:w14="http://schemas.microsoft.com/office/word/2010/wordml" xmlns:w15="http://schemas.microsoft.com/office/word/2012/wordml" xmlns:w16cex="http://schemas.microsoft.com/office/word/2018/wordml/cex" xmlns:w16cid="http://schemas.microsoft.com/office/word/2016/wordml/cid" xmlns:w16="http://schemas.microsoft.com/office/word/2018/wordml" xmlns:w16sdtdh="http://schemas.microsoft.com/office/word/2020/wordml/sdtdatahash" xmlns:w16se="http://schemas.microsoft.com/office/word/2015/wordml/symex" xmlns:wpg="http://schemas.microsoft.com/office/word/2010/wordprocessingGroup" xmlns:wpi="http://schemas.microsoft.com/office/word/2010/wordprocessingInk" xmlns:wne="http://schemas.microsoft.com/office/word/2006/wordml" xmlns:wps="http://schemas.microsoft.com/office/word/2010/wordprocessingShape" mc:Ignorable="w14 w15 w16se w16cid w16 w16cex w16sdtdh wp14">
+  <w:p>
+    <w:pPr>
+      <w:pStyle w:val="Header"/>
+    </w:pPr>
+    <w:r>
+      <w:t xml:space="preserve">Danielle </w:t>
+    </w:r>
+    <w:proofErr w:type="spellStart"/>
+    <w:r>
+      <w:t>Buggle</w:t>
+    </w:r>
+    <w:proofErr w:type="spellEnd"/>
+  </w:p>
+</w:hdr>
 </file>
 
 <file path=word/styles.xml><?xml version="1.0" encoding="utf-8"?>
@@ -1684,6 +1944,14 @@
     <w:uiPriority w:val="99"/>
     <w:rsid w:val="003D6979"/>
   </w:style>
+  <w:style w:type="character" w:styleId="PageNumber">
+    <w:name w:val="page number"/>
+    <w:basedOn w:val="DefaultParagraphFont"/>
+    <w:uiPriority w:val="99"/>
+    <w:semiHidden/>
+    <w:unhideWhenUsed/>
+    <w:rsid w:val="007442AE"/>
+  </w:style>
 </w:styles>
 </file>
 

</xml_diff>